<commit_message>
añadidos requisitos en forma de historias de usuario
</commit_message>
<xml_diff>
--- a/Requisitos.docx
+++ b/Requisitos.docx
@@ -11,13 +11,8 @@
         </w:numPr>
       </w:pPr>
       <w:r>
-        <w:t xml:space="preserve">Ofrecer un </w:t>
-      </w:r>
-      <w:proofErr w:type="spellStart"/>
-      <w:r>
-        <w:t>login</w:t>
-      </w:r>
-      <w:proofErr w:type="spellEnd"/>
+        <w:t>Ofrecer un login</w:t>
+      </w:r>
     </w:p>
     <w:p>
       <w:pPr>
@@ -346,9 +341,522 @@
         <w:t>Contenido multimedia que le gustó</w:t>
       </w:r>
     </w:p>
+    <w:p>
+      <w:r>
+        <w:br w:type="page"/>
+      </w:r>
+    </w:p>
+    <w:p>
+      <w:pPr>
+        <w:pStyle w:val="RF"/>
+      </w:pPr>
+      <w:r>
+        <w:lastRenderedPageBreak/>
+        <w:t>RF1: Ofrecer un login</w:t>
+      </w:r>
+    </w:p>
+    <w:p>
+      <w:pPr>
+        <w:pStyle w:val="RF"/>
+      </w:pPr>
+      <w:r>
+        <w:t>Como: usuario de la aplicación,</w:t>
+      </w:r>
+    </w:p>
+    <w:p>
+      <w:pPr>
+        <w:pStyle w:val="RF"/>
+      </w:pPr>
+      <w:r>
+        <w:t>Quiero tener disponible un espacio personal donde almacenar mi información y contenidos que me puedan interesar</w:t>
+      </w:r>
+    </w:p>
+    <w:p>
+      <w:pPr>
+        <w:pStyle w:val="RF"/>
+      </w:pPr>
+      <w:r>
+        <w:t>Para poder tener una mejor experiencia.</w:t>
+      </w:r>
+    </w:p>
     <w:p/>
+    <w:p>
+      <w:pPr>
+        <w:pStyle w:val="RNF"/>
+      </w:pPr>
+      <w:r>
+        <w:t>RNF1: Campos del usuario</w:t>
+      </w:r>
+    </w:p>
+    <w:p>
+      <w:pPr>
+        <w:pStyle w:val="RNF"/>
+      </w:pPr>
+      <w:r>
+        <w:t>Como gestor de la base de datos</w:t>
+      </w:r>
+    </w:p>
+    <w:p>
+      <w:pPr>
+        <w:pStyle w:val="RNF"/>
+        <w:rPr>
+          <w:u w:val="single"/>
+        </w:rPr>
+      </w:pPr>
+      <w:r>
+        <w:t>Quiero tener disponible la siguiente información del usuario: -------------</w:t>
+      </w:r>
+    </w:p>
     <w:p/>
+    <w:p>
+      <w:pPr>
+        <w:pStyle w:val="RF"/>
+      </w:pPr>
+      <w:r>
+        <w:t>RF</w:t>
+      </w:r>
+      <w:r>
+        <w:t>2</w:t>
+      </w:r>
+      <w:r>
+        <w:t>: Búsqueda contenido</w:t>
+      </w:r>
+    </w:p>
+    <w:p>
+      <w:pPr>
+        <w:pStyle w:val="RF"/>
+      </w:pPr>
+      <w:r>
+        <w:t>Como cliente,</w:t>
+      </w:r>
+    </w:p>
+    <w:p>
+      <w:pPr>
+        <w:pStyle w:val="RF"/>
+      </w:pPr>
+      <w:r>
+        <w:t>Quiero tener la posibilidad de realizar búsquedas de los elementos almacenados en la BD</w:t>
+      </w:r>
+    </w:p>
+    <w:p>
+      <w:pPr>
+        <w:pStyle w:val="RF"/>
+      </w:pPr>
+      <w:r>
+        <w:t>Para poder encontrar los contenidos deseados de forma sencilla.</w:t>
+      </w:r>
+    </w:p>
     <w:p/>
+    <w:p>
+      <w:pPr>
+        <w:pStyle w:val="RNF"/>
+      </w:pPr>
+      <w:r>
+        <w:t>RNF</w:t>
+      </w:r>
+      <w:r>
+        <w:t>2</w:t>
+      </w:r>
+      <w:r>
+        <w:t xml:space="preserve">: </w:t>
+      </w:r>
+      <w:r>
+        <w:t>Usuarios diferenciados</w:t>
+      </w:r>
+    </w:p>
+    <w:p>
+      <w:pPr>
+        <w:pStyle w:val="RNF"/>
+      </w:pPr>
+      <w:r>
+        <w:t>Como gestor de la base de datos</w:t>
+      </w:r>
+    </w:p>
+    <w:p>
+      <w:pPr>
+        <w:pStyle w:val="RNF"/>
+      </w:pPr>
+      <w:r>
+        <w:t>Quiero que los distintos usuarios tengan un nombre de usuario distinto</w:t>
+      </w:r>
+    </w:p>
+    <w:p>
+      <w:pPr>
+        <w:pStyle w:val="RNF"/>
+      </w:pPr>
+      <w:r>
+        <w:t>Para poder distinguirlos de forma sencilla.</w:t>
+      </w:r>
+    </w:p>
+    <w:p/>
+    <w:p>
+      <w:pPr>
+        <w:pStyle w:val="RF"/>
+      </w:pPr>
+      <w:r>
+        <w:t>RF3: Listado del contenido</w:t>
+      </w:r>
+    </w:p>
+    <w:p>
+      <w:pPr>
+        <w:pStyle w:val="RF"/>
+      </w:pPr>
+      <w:r>
+        <w:t>Como usuario,</w:t>
+      </w:r>
+    </w:p>
+    <w:p>
+      <w:pPr>
+        <w:pStyle w:val="RF"/>
+      </w:pPr>
+      <w:r>
+        <w:t xml:space="preserve">Quiero tener la posibilidad de ver un listado </w:t>
+      </w:r>
+      <w:r>
+        <w:t xml:space="preserve">con </w:t>
+      </w:r>
+      <w:r>
+        <w:t>el contenido</w:t>
+      </w:r>
+      <w:r>
+        <w:t xml:space="preserve"> que podrían interesarme</w:t>
+      </w:r>
+    </w:p>
+    <w:p>
+      <w:pPr>
+        <w:pStyle w:val="RF"/>
+      </w:pPr>
+      <w:r>
+        <w:t>Para sacarle mayor partido a la aplicación.</w:t>
+      </w:r>
+    </w:p>
+    <w:p/>
+    <w:p>
+      <w:pPr>
+        <w:pStyle w:val="RF"/>
+      </w:pPr>
+      <w:r>
+        <w:t>RF4: Búsqueda por etiquetas</w:t>
+      </w:r>
+    </w:p>
+    <w:p>
+      <w:pPr>
+        <w:pStyle w:val="RF"/>
+      </w:pPr>
+      <w:r>
+        <w:t>Como usuario</w:t>
+      </w:r>
+    </w:p>
+    <w:p>
+      <w:pPr>
+        <w:pStyle w:val="RF"/>
+      </w:pPr>
+      <w:r>
+        <w:t>Quiero poder filtrar el contenido según su temática</w:t>
+      </w:r>
+    </w:p>
+    <w:p>
+      <w:pPr>
+        <w:pStyle w:val="RF"/>
+      </w:pPr>
+    </w:p>
+    <w:p/>
+    <w:p>
+      <w:pPr>
+        <w:pStyle w:val="RNF"/>
+      </w:pPr>
+      <w:r>
+        <w:t>RNF3: Contenido con etiquetas</w:t>
+      </w:r>
+    </w:p>
+    <w:p>
+      <w:pPr>
+        <w:pStyle w:val="RNF"/>
+      </w:pPr>
+      <w:r>
+        <w:lastRenderedPageBreak/>
+        <w:t>Como gestor de la base de datos</w:t>
+      </w:r>
+    </w:p>
+    <w:p>
+      <w:pPr>
+        <w:pStyle w:val="RNF"/>
+      </w:pPr>
+      <w:r>
+        <w:t>Quiero que el contenido pueda estar etiquetado según género, duración, plataforma, reparto, etc</w:t>
+      </w:r>
+    </w:p>
+    <w:p>
+      <w:pPr>
+        <w:pStyle w:val="RNF"/>
+      </w:pPr>
+      <w:r>
+        <w:t>Para poder ofrecerlo de manera más eficiente al usuario.</w:t>
+      </w:r>
+    </w:p>
+    <w:p/>
+    <w:p>
+      <w:pPr>
+        <w:pStyle w:val="RF"/>
+      </w:pPr>
+      <w:r>
+        <w:t>RF5: Interacción de usuarios</w:t>
+      </w:r>
+    </w:p>
+    <w:p>
+      <w:pPr>
+        <w:pStyle w:val="RF"/>
+      </w:pPr>
+      <w:r>
+        <w:t>Como usuario</w:t>
+      </w:r>
+    </w:p>
+    <w:p>
+      <w:pPr>
+        <w:pStyle w:val="RF"/>
+      </w:pPr>
+      <w:r>
+        <w:t xml:space="preserve">Quiero tener la posibilidad de </w:t>
+      </w:r>
+      <w:r>
+        <w:t>interactuar con otros usuarios en cada entrada del contenido</w:t>
+      </w:r>
+    </w:p>
+    <w:p>
+      <w:pPr>
+        <w:pStyle w:val="RF"/>
+      </w:pPr>
+      <w:r>
+        <w:t>Para poder compartir opiniones y tener debates.</w:t>
+      </w:r>
+    </w:p>
+    <w:p/>
+    <w:p>
+      <w:pPr>
+        <w:pStyle w:val="RF"/>
+      </w:pPr>
+      <w:r>
+        <w:t>RF6: Marcación del contenido</w:t>
+      </w:r>
+    </w:p>
+    <w:p>
+      <w:pPr>
+        <w:pStyle w:val="RF"/>
+      </w:pPr>
+      <w:r>
+        <w:t>Como usuario</w:t>
+      </w:r>
+    </w:p>
+    <w:p>
+      <w:pPr>
+        <w:pStyle w:val="RF"/>
+      </w:pPr>
+      <w:r>
+        <w:t>Quiero tener la opción de seleccionar qué contenido me ha gustado, no me ha gustado, quiero ver, etc</w:t>
+      </w:r>
+    </w:p>
+    <w:p>
+      <w:pPr>
+        <w:pStyle w:val="RF"/>
+      </w:pPr>
+      <w:r>
+        <w:t>Para llevar un listado de lo visto.</w:t>
+      </w:r>
+    </w:p>
+    <w:p/>
+    <w:p>
+      <w:pPr>
+        <w:pStyle w:val="RF"/>
+      </w:pPr>
+      <w:r>
+        <w:t>RF7: Contenido del perfil</w:t>
+      </w:r>
+    </w:p>
+    <w:p>
+      <w:pPr>
+        <w:pStyle w:val="RF"/>
+      </w:pPr>
+      <w:r>
+        <w:t>Como usuario</w:t>
+      </w:r>
+    </w:p>
+    <w:p>
+      <w:pPr>
+        <w:pStyle w:val="RF"/>
+      </w:pPr>
+      <w:r>
+        <w:t>Quiero poder tener a mi disposición la información de otros usuarios cuando acceda a su perfil</w:t>
+      </w:r>
+    </w:p>
+    <w:p>
+      <w:pPr>
+        <w:pStyle w:val="RF"/>
+      </w:pPr>
+      <w:r>
+        <w:t>Para conocer sus gustos.</w:t>
+      </w:r>
+    </w:p>
+    <w:p/>
+    <w:p>
+      <w:pPr>
+        <w:pStyle w:val="RF"/>
+      </w:pPr>
+      <w:r>
+        <w:t>RF8: Valoración contenido</w:t>
+      </w:r>
+    </w:p>
+    <w:p>
+      <w:pPr>
+        <w:pStyle w:val="RF"/>
+      </w:pPr>
+      <w:r>
+        <w:t>Como usuario</w:t>
+      </w:r>
+    </w:p>
+    <w:p>
+      <w:pPr>
+        <w:pStyle w:val="RF"/>
+      </w:pPr>
+      <w:r>
+        <w:t>Quiero poder dejar una valoración en cada contenido</w:t>
+      </w:r>
+    </w:p>
+    <w:p/>
+    <w:p>
+      <w:pPr>
+        <w:pStyle w:val="RNF"/>
+      </w:pPr>
+      <w:r>
+        <w:t>RNF4: Valoración numérica</w:t>
+      </w:r>
+    </w:p>
+    <w:p>
+      <w:pPr>
+        <w:pStyle w:val="RNF"/>
+      </w:pPr>
+      <w:r>
+        <w:t>Como gestor de la base de datos</w:t>
+      </w:r>
+    </w:p>
+    <w:p>
+      <w:pPr>
+        <w:pStyle w:val="RNF"/>
+      </w:pPr>
+      <w:r>
+        <w:t>Quiero que la valoración del contenido se numérica desde 0 hasta 5</w:t>
+      </w:r>
+      <w:r>
+        <w:t xml:space="preserve"> con posibilidad de añadir un comentario de n caracteres como máximo.</w:t>
+      </w:r>
+    </w:p>
+    <w:p>
+      <w:pPr>
+        <w:pStyle w:val="RNF"/>
+      </w:pPr>
+      <w:r>
+        <w:t>Para poder gestionarla de forma más sencilla</w:t>
+      </w:r>
+    </w:p>
+    <w:p/>
+    <w:p>
+      <w:pPr>
+        <w:pStyle w:val="RF"/>
+      </w:pPr>
+      <w:r>
+        <w:lastRenderedPageBreak/>
+        <w:t>RF9: Mostrar valoración media</w:t>
+      </w:r>
+    </w:p>
+    <w:p>
+      <w:pPr>
+        <w:pStyle w:val="RF"/>
+      </w:pPr>
+      <w:r>
+        <w:t>Como usuario</w:t>
+      </w:r>
+    </w:p>
+    <w:p>
+      <w:pPr>
+        <w:pStyle w:val="RF"/>
+      </w:pPr>
+      <w:r>
+        <w:t>Quiero que cuando acceda a la página del contenido se muestre la valoración media</w:t>
+      </w:r>
+    </w:p>
+    <w:p>
+      <w:pPr>
+        <w:pStyle w:val="RF"/>
+      </w:pPr>
+      <w:r>
+        <w:t>Para conocer las opiniones de los demás usuarios</w:t>
+      </w:r>
+    </w:p>
+    <w:p/>
+    <w:p>
+      <w:pPr>
+        <w:pStyle w:val="RF"/>
+      </w:pPr>
+      <w:r>
+        <w:t>RF10: Mostrar valoraciones por colores</w:t>
+      </w:r>
+    </w:p>
+    <w:p>
+      <w:pPr>
+        <w:pStyle w:val="RF"/>
+      </w:pPr>
+      <w:r>
+        <w:t>Como cliente</w:t>
+      </w:r>
+    </w:p>
+    <w:p>
+      <w:pPr>
+        <w:pStyle w:val="RF"/>
+      </w:pPr>
+      <w:r>
+        <w:t>Quiero que los comentarios de las valoraciones sean mostrados con un color de fondo que vaya desde el rojo hasta el verde, siendo el 0 un color rojo intenso y el 5 un verde intenso</w:t>
+      </w:r>
+    </w:p>
+    <w:p>
+      <w:pPr>
+        <w:pStyle w:val="RF"/>
+      </w:pPr>
+      <w:r>
+        <w:t>Para que se visualmente podamos saber si le ha gustado o no</w:t>
+      </w:r>
+    </w:p>
+    <w:p/>
+    <w:p>
+      <w:pPr>
+        <w:pStyle w:val="RNF"/>
+      </w:pPr>
+      <w:r>
+        <w:t>RNF5: Base de datos externa</w:t>
+      </w:r>
+    </w:p>
+    <w:p>
+      <w:pPr>
+        <w:pStyle w:val="RNF"/>
+      </w:pPr>
+      <w:r>
+        <w:t xml:space="preserve">Como equipo de desarrollo </w:t>
+      </w:r>
+    </w:p>
+    <w:p>
+      <w:pPr>
+        <w:pStyle w:val="RNF"/>
+      </w:pPr>
+      <w:r>
+        <w:t>Queremos que los datos sean importados de una base de datos externa a través de una API</w:t>
+      </w:r>
+    </w:p>
+    <w:p>
+      <w:pPr>
+        <w:pStyle w:val="RNF"/>
+      </w:pPr>
+      <w:r>
+        <w:t>Para no tener que introducir los datos manualmente y tener disponibles una gran cantidad de datos actualizados</w:t>
+      </w:r>
+    </w:p>
     <w:sectPr>
       <w:pgSz w:w="11906" w:h="16838"/>
       <w:pgMar w:top="1417" w:right="1701" w:bottom="1417" w:left="1701" w:header="708" w:footer="708" w:gutter="0"/>
@@ -916,6 +1424,30 @@
       <w:contextualSpacing/>
     </w:pPr>
   </w:style>
+  <w:style w:type="paragraph" w:customStyle="1" w:styleId="RF">
+    <w:name w:val="RF"/>
+    <w:basedOn w:val="Normal"/>
+    <w:qFormat/>
+    <w:rsid w:val="006C6EE8"/>
+    <w:pPr>
+      <w:pBdr>
+        <w:top w:val="single" w:sz="4" w:space="1" w:color="auto"/>
+        <w:left w:val="single" w:sz="4" w:space="4" w:color="auto"/>
+        <w:bottom w:val="single" w:sz="4" w:space="1" w:color="auto"/>
+        <w:right w:val="single" w:sz="4" w:space="4" w:color="auto"/>
+      </w:pBdr>
+      <w:shd w:val="clear" w:color="auto" w:fill="70AD47" w:themeFill="accent6"/>
+    </w:pPr>
+  </w:style>
+  <w:style w:type="paragraph" w:customStyle="1" w:styleId="RNF">
+    <w:name w:val="RNF"/>
+    <w:basedOn w:val="RF"/>
+    <w:qFormat/>
+    <w:rsid w:val="00744F62"/>
+    <w:pPr>
+      <w:shd w:val="clear" w:color="auto" w:fill="8EAADB" w:themeFill="accent1" w:themeFillTint="99"/>
+    </w:pPr>
+  </w:style>
 </w:styles>
 </file>
 

</xml_diff>

<commit_message>
Añadir algunos requisitos nuevos o formas distintas de ponerlos
</commit_message>
<xml_diff>
--- a/Requisitos.docx
+++ b/Requisitos.docx
@@ -11,8 +11,13 @@
         </w:numPr>
       </w:pPr>
       <w:r>
-        <w:t>Ofrecer un login</w:t>
-      </w:r>
+        <w:t xml:space="preserve">Ofrecer un </w:t>
+      </w:r>
+      <w:proofErr w:type="spellStart"/>
+      <w:r>
+        <w:t>login</w:t>
+      </w:r>
+      <w:proofErr w:type="spellEnd"/>
     </w:p>
     <w:p>
       <w:pPr>
@@ -352,8 +357,13 @@
       </w:pPr>
       <w:r>
         <w:lastRenderedPageBreak/>
-        <w:t>RF1: Ofrecer un login</w:t>
-      </w:r>
+        <w:t xml:space="preserve">RF1: Ofrecer un </w:t>
+      </w:r>
+      <w:proofErr w:type="spellStart"/>
+      <w:r>
+        <w:t>login</w:t>
+      </w:r>
+      <w:proofErr w:type="spellEnd"/>
     </w:p>
     <w:p>
       <w:pPr>
@@ -583,8 +593,13 @@
         <w:pStyle w:val="RNF"/>
       </w:pPr>
       <w:r>
-        <w:t>Quiero que el contenido pueda estar etiquetado según género, duración, plataforma, reparto, etc</w:t>
-      </w:r>
+        <w:t xml:space="preserve">Quiero que el contenido pueda estar etiquetado según género, duración, plataforma, reparto, </w:t>
+      </w:r>
+      <w:proofErr w:type="spellStart"/>
+      <w:r>
+        <w:t>etc</w:t>
+      </w:r>
+      <w:proofErr w:type="spellEnd"/>
     </w:p>
     <w:p>
       <w:pPr>
@@ -652,8 +667,13 @@
         <w:pStyle w:val="RF"/>
       </w:pPr>
       <w:r>
-        <w:t>Quiero tener la opción de seleccionar qué contenido me ha gustado, no me ha gustado, quiero ver, etc</w:t>
-      </w:r>
+        <w:t xml:space="preserve">Quiero tener la opción de seleccionar qué contenido me ha gustado, no me ha gustado, quiero ver, </w:t>
+      </w:r>
+      <w:proofErr w:type="spellStart"/>
+      <w:r>
+        <w:t>etc</w:t>
+      </w:r>
+      <w:proofErr w:type="spellEnd"/>
     </w:p>
     <w:p>
       <w:pPr>
@@ -857,6 +877,414 @@
         <w:t>Para no tener que introducir los datos manualmente y tener disponibles una gran cantidad de datos actualizados</w:t>
       </w:r>
     </w:p>
+    <w:p/>
+    <w:p/>
+    <w:p/>
+    <w:p>
+      <w:r>
+        <w:t>Notas de Camacho para comentar mañana:</w:t>
+      </w:r>
+    </w:p>
+    <w:p>
+      <w:pPr>
+        <w:pStyle w:val="Prrafodelista"/>
+        <w:numPr>
+          <w:ilvl w:val="0"/>
+          <w:numId w:val="1"/>
+        </w:numPr>
+      </w:pPr>
+      <w:r>
+        <w:t>Separar el RF1 en dos, de forma que uno sea para poder iniciar sesión de forma segura con una clave y q otra persona no pueda acceder y otro RF2 que sea que como usuario tiene un perfil personal personalizable y que puede ajustar que información poner</w:t>
+      </w:r>
+    </w:p>
+    <w:p>
+      <w:pPr>
+        <w:pStyle w:val="RF"/>
+        <w:numPr>
+          <w:ilvl w:val="0"/>
+          <w:numId w:val="1"/>
+        </w:numPr>
+      </w:pPr>
+      <w:r>
+        <w:t xml:space="preserve">RF1: Ofrecer un </w:t>
+      </w:r>
+      <w:proofErr w:type="spellStart"/>
+      <w:r>
+        <w:t>login</w:t>
+      </w:r>
+      <w:proofErr w:type="spellEnd"/>
+    </w:p>
+    <w:p>
+      <w:pPr>
+        <w:pStyle w:val="RF"/>
+        <w:numPr>
+          <w:ilvl w:val="0"/>
+          <w:numId w:val="1"/>
+        </w:numPr>
+      </w:pPr>
+      <w:r>
+        <w:t>Como: usuario de la aplicación,</w:t>
+      </w:r>
+    </w:p>
+    <w:p>
+      <w:pPr>
+        <w:pStyle w:val="RF"/>
+        <w:numPr>
+          <w:ilvl w:val="0"/>
+          <w:numId w:val="1"/>
+        </w:numPr>
+      </w:pPr>
+      <w:r>
+        <w:t xml:space="preserve">Quiero </w:t>
+      </w:r>
+      <w:r>
+        <w:t>poder iniciar sesión con mi propia clave y que me brinde seguridad de que otra persona no acceda a mi cuenta</w:t>
+      </w:r>
+    </w:p>
+    <w:p>
+      <w:pPr>
+        <w:pStyle w:val="RF"/>
+        <w:numPr>
+          <w:ilvl w:val="0"/>
+          <w:numId w:val="1"/>
+        </w:numPr>
+      </w:pPr>
+      <w:r>
+        <w:t xml:space="preserve">Para poder </w:t>
+      </w:r>
+      <w:r>
+        <w:t>disfrutar de la experiencia social de la plataforma</w:t>
+      </w:r>
+    </w:p>
+    <w:p>
+      <w:r>
+        <w:br w:type="page"/>
+      </w:r>
+    </w:p>
+    <w:p/>
+    <w:p>
+      <w:pPr>
+        <w:pStyle w:val="RF"/>
+        <w:numPr>
+          <w:ilvl w:val="0"/>
+          <w:numId w:val="1"/>
+        </w:numPr>
+      </w:pPr>
+      <w:r>
+        <w:t>RF</w:t>
+      </w:r>
+      <w:r>
+        <w:t>2</w:t>
+      </w:r>
+      <w:r>
+        <w:t xml:space="preserve">: </w:t>
+      </w:r>
+      <w:r>
+        <w:t>Perfil de usuario</w:t>
+      </w:r>
+    </w:p>
+    <w:p>
+      <w:pPr>
+        <w:pStyle w:val="RF"/>
+        <w:numPr>
+          <w:ilvl w:val="0"/>
+          <w:numId w:val="1"/>
+        </w:numPr>
+      </w:pPr>
+      <w:r>
+        <w:t>Como: usuario de la aplicación,</w:t>
+      </w:r>
+    </w:p>
+    <w:p>
+      <w:pPr>
+        <w:pStyle w:val="RF"/>
+        <w:numPr>
+          <w:ilvl w:val="0"/>
+          <w:numId w:val="1"/>
+        </w:numPr>
+      </w:pPr>
+      <w:r>
+        <w:t xml:space="preserve">Quiero poder </w:t>
+      </w:r>
+      <w:r>
+        <w:t xml:space="preserve">tener un perfil personal, </w:t>
+      </w:r>
+      <w:r>
+        <w:t xml:space="preserve">en el que pueda decidir </w:t>
+      </w:r>
+      <w:proofErr w:type="spellStart"/>
+      <w:r>
+        <w:t>que</w:t>
+      </w:r>
+      <w:proofErr w:type="spellEnd"/>
+      <w:r>
+        <w:t xml:space="preserve"> información compartir con el resto</w:t>
+      </w:r>
+    </w:p>
+    <w:p>
+      <w:pPr>
+        <w:pStyle w:val="RF"/>
+        <w:numPr>
+          <w:ilvl w:val="0"/>
+          <w:numId w:val="1"/>
+        </w:numPr>
+      </w:pPr>
+      <w:r>
+        <w:t>Para poder disfrutar de la experiencia social de la plataforma</w:t>
+      </w:r>
+    </w:p>
+    <w:p/>
+    <w:p>
+      <w:r>
+        <w:t xml:space="preserve">Y además que así luego los requisitos en el Magic </w:t>
+      </w:r>
+      <w:proofErr w:type="spellStart"/>
+      <w:r>
+        <w:t>Draw</w:t>
+      </w:r>
+      <w:proofErr w:type="spellEnd"/>
+      <w:r>
+        <w:t xml:space="preserve"> podemos ponerlas como dependencias</w:t>
+      </w:r>
+    </w:p>
+    <w:p/>
+    <w:p>
+      <w:pPr>
+        <w:pStyle w:val="RF"/>
+      </w:pPr>
+      <w:r>
+        <w:t>RF</w:t>
+      </w:r>
+      <w:r>
+        <w:t>X</w:t>
+      </w:r>
+      <w:r>
+        <w:t xml:space="preserve">: </w:t>
+      </w:r>
+      <w:r>
+        <w:t>Bloquear perfiles</w:t>
+      </w:r>
+    </w:p>
+    <w:p>
+      <w:pPr>
+        <w:pStyle w:val="RF"/>
+      </w:pPr>
+      <w:r>
+        <w:t>Como usuario</w:t>
+      </w:r>
+    </w:p>
+    <w:p>
+      <w:pPr>
+        <w:pStyle w:val="RF"/>
+      </w:pPr>
+      <w:r>
+        <w:t xml:space="preserve">Quiero tener la </w:t>
+      </w:r>
+      <w:r>
+        <w:t>capacidad de bloquear cualquier interacción con ciertos usuarios</w:t>
+      </w:r>
+    </w:p>
+    <w:p>
+      <w:pPr>
+        <w:pStyle w:val="RF"/>
+      </w:pPr>
+      <w:r>
+        <w:t xml:space="preserve">Para </w:t>
+      </w:r>
+      <w:r>
+        <w:t>tener una seguridad plena y una buena experiencia</w:t>
+      </w:r>
+    </w:p>
+    <w:p/>
+    <w:p/>
+    <w:p>
+      <w:r>
+        <w:t>Lo mismo con el requisito funcional 6, yo lo dividiría en dos, por una parte marcar que gusta y q no gusta y demás funciones y por otro lado que has visto para llevar un seguimiento.</w:t>
+      </w:r>
+    </w:p>
+    <w:p>
+      <w:pPr>
+        <w:pStyle w:val="RF"/>
+      </w:pPr>
+      <w:r>
+        <w:t>RF6: Marcación del contenido</w:t>
+      </w:r>
+    </w:p>
+    <w:p>
+      <w:pPr>
+        <w:pStyle w:val="RF"/>
+      </w:pPr>
+      <w:r>
+        <w:t>Como usuario</w:t>
+      </w:r>
+    </w:p>
+    <w:p>
+      <w:pPr>
+        <w:pStyle w:val="RF"/>
+      </w:pPr>
+      <w:r>
+        <w:t xml:space="preserve">Quiero tener la opción de seleccionar qué contenido me ha gustado, no me ha gustado, quiero ver, </w:t>
+      </w:r>
+      <w:proofErr w:type="spellStart"/>
+      <w:r>
+        <w:t>etc</w:t>
+      </w:r>
+      <w:proofErr w:type="spellEnd"/>
+    </w:p>
+    <w:p>
+      <w:pPr>
+        <w:pStyle w:val="RF"/>
+      </w:pPr>
+      <w:r>
+        <w:t xml:space="preserve">Para </w:t>
+      </w:r>
+      <w:r>
+        <w:t>que la aplicación pueda hacerme buenas recomendaciones y poder compartir mis gustos con otros usuarios (perfil)</w:t>
+      </w:r>
+    </w:p>
+    <w:p/>
+    <w:p>
+      <w:pPr>
+        <w:pStyle w:val="RF"/>
+      </w:pPr>
+      <w:r>
+        <w:t>RF</w:t>
+      </w:r>
+      <w:r>
+        <w:t>7</w:t>
+      </w:r>
+      <w:r>
+        <w:t xml:space="preserve">: </w:t>
+      </w:r>
+      <w:r>
+        <w:t>visualización de contenido</w:t>
+      </w:r>
+    </w:p>
+    <w:p>
+      <w:pPr>
+        <w:pStyle w:val="RF"/>
+      </w:pPr>
+      <w:r>
+        <w:t>Como usuario</w:t>
+      </w:r>
+    </w:p>
+    <w:p>
+      <w:pPr>
+        <w:pStyle w:val="RF"/>
+      </w:pPr>
+      <w:r>
+        <w:t xml:space="preserve">Quiero tener la opción de seleccionar qué contenido </w:t>
+      </w:r>
+      <w:r>
+        <w:t>he visto</w:t>
+      </w:r>
+    </w:p>
+    <w:p>
+      <w:pPr>
+        <w:pStyle w:val="RF"/>
+      </w:pPr>
+      <w:r>
+        <w:t xml:space="preserve">Para </w:t>
+      </w:r>
+      <w:r>
+        <w:t>poder llevar un seguimiento</w:t>
+      </w:r>
+    </w:p>
+    <w:p>
+      <w:r>
+        <w:br w:type="page"/>
+      </w:r>
+    </w:p>
+    <w:p/>
+    <w:p>
+      <w:pPr>
+        <w:pStyle w:val="RF"/>
+      </w:pPr>
+      <w:r>
+        <w:t>RF</w:t>
+      </w:r>
+      <w:r>
+        <w:t>X2</w:t>
+      </w:r>
+      <w:r>
+        <w:t xml:space="preserve">: </w:t>
+      </w:r>
+      <w:r>
+        <w:t>Contenido por plataforma</w:t>
+      </w:r>
+    </w:p>
+    <w:p>
+      <w:pPr>
+        <w:pStyle w:val="RF"/>
+      </w:pPr>
+      <w:r>
+        <w:t>Como usuario</w:t>
+      </w:r>
+    </w:p>
+    <w:p>
+      <w:pPr>
+        <w:pStyle w:val="RF"/>
+      </w:pPr>
+      <w:r>
+        <w:t xml:space="preserve">Quiero </w:t>
+      </w:r>
+      <w:r>
+        <w:t xml:space="preserve">saber que contenido puedo ver en función de las plataformas q tenga contratada (HBO,PRIME, NETFLIX…) </w:t>
+      </w:r>
+      <w:r>
+        <w:rPr>
+          <w:highlight w:val="red"/>
+        </w:rPr>
+        <w:t xml:space="preserve">(O simplemente saber en </w:t>
+      </w:r>
+      <w:proofErr w:type="spellStart"/>
+      <w:r>
+        <w:rPr>
+          <w:highlight w:val="red"/>
+        </w:rPr>
+        <w:t>que</w:t>
+      </w:r>
+      <w:proofErr w:type="spellEnd"/>
+      <w:r>
+        <w:rPr>
+          <w:highlight w:val="red"/>
+        </w:rPr>
+        <w:t xml:space="preserve"> plataformas </w:t>
+      </w:r>
+      <w:proofErr w:type="gramStart"/>
+      <w:r>
+        <w:rPr>
+          <w:highlight w:val="red"/>
+        </w:rPr>
+        <w:t>esta cada contenido</w:t>
+      </w:r>
+      <w:proofErr w:type="gramEnd"/>
+      <w:r>
+        <w:rPr>
+          <w:highlight w:val="red"/>
+        </w:rPr>
+        <w:t>)</w:t>
+      </w:r>
+    </w:p>
+    <w:p>
+      <w:pPr>
+        <w:pStyle w:val="RF"/>
+      </w:pPr>
+      <w:r>
+        <w:t xml:space="preserve">Para </w:t>
+      </w:r>
+      <w:r>
+        <w:t xml:space="preserve">fomentar la visualización </w:t>
+      </w:r>
+      <w:r>
+        <w:rPr>
+          <w:highlight w:val="red"/>
+        </w:rPr>
+        <w:t>(¿)</w:t>
+      </w:r>
+    </w:p>
+    <w:p/>
+    <w:p/>
     <w:sectPr>
       <w:pgSz w:w="11906" w:h="16838"/>
       <w:pgMar w:top="1417" w:right="1701" w:bottom="1417" w:left="1701" w:header="708" w:footer="708" w:gutter="0"/>

</xml_diff>

<commit_message>
Actualizados requisitos con pruebas de aceptación
</commit_message>
<xml_diff>
--- a/Requisitos.docx
+++ b/Requisitos.docx
@@ -1,6 +1,6 @@
 
 <file path=word/document.xml><?xml version="1.0" encoding="utf-8"?>
-<w:document xmlns:wpc="http://schemas.microsoft.com/office/word/2010/wordprocessingCanvas" xmlns:cx="http://schemas.microsoft.com/office/drawing/2014/chartex" xmlns:mc="http://schemas.openxmlformats.org/markup-compatibility/2006" xmlns:o="urn:schemas-microsoft-com:office:office" xmlns:r="http://schemas.openxmlformats.org/officeDocument/2006/relationships" xmlns:m="http://schemas.openxmlformats.org/officeDocument/2006/math" xmlns:v="urn:schemas-microsoft-com:vml" xmlns:wp14="http://schemas.microsoft.com/office/word/2010/wordprocessingDrawing" xmlns:wp="http://schemas.openxmlformats.org/drawingml/2006/wordprocessingDrawing" xmlns:w10="urn:schemas-microsoft-com:office:word" xmlns:w="http://schemas.openxmlformats.org/wordprocessingml/2006/main" xmlns:w14="http://schemas.microsoft.com/office/word/2010/wordml" xmlns:w15="http://schemas.microsoft.com/office/word/2012/wordml" xmlns:w16se="http://schemas.microsoft.com/office/word/2015/wordml/symex" xmlns:wpg="http://schemas.microsoft.com/office/word/2010/wordprocessingGroup" xmlns:wpi="http://schemas.microsoft.com/office/word/2010/wordprocessingInk" xmlns:wne="http://schemas.microsoft.com/office/word/2006/wordml" xmlns:wps="http://schemas.microsoft.com/office/word/2010/wordprocessingShape" mc:Ignorable="w14 w15 w16se wp14">
+<w:document xmlns:wpc="http://schemas.microsoft.com/office/word/2010/wordprocessingCanvas" xmlns:cx="http://schemas.microsoft.com/office/drawing/2014/chartex" xmlns:cx1="http://schemas.microsoft.com/office/drawing/2015/9/8/chartex" xmlns:cx2="http://schemas.microsoft.com/office/drawing/2015/10/21/chartex" xmlns:cx3="http://schemas.microsoft.com/office/drawing/2016/5/9/chartex" xmlns:cx4="http://schemas.microsoft.com/office/drawing/2016/5/10/chartex" xmlns:cx5="http://schemas.microsoft.com/office/drawing/2016/5/11/chartex" xmlns:cx6="http://schemas.microsoft.com/office/drawing/2016/5/12/chartex" xmlns:cx7="http://schemas.microsoft.com/office/drawing/2016/5/13/chartex" xmlns:cx8="http://schemas.microsoft.com/office/drawing/2016/5/14/chartex" xmlns:mc="http://schemas.openxmlformats.org/markup-compatibility/2006" xmlns:aink="http://schemas.microsoft.com/office/drawing/2016/ink" xmlns:am3d="http://schemas.microsoft.com/office/drawing/2017/model3d" xmlns:o="urn:schemas-microsoft-com:office:office" xmlns:r="http://schemas.openxmlformats.org/officeDocument/2006/relationships" xmlns:m="http://schemas.openxmlformats.org/officeDocument/2006/math" xmlns:v="urn:schemas-microsoft-com:vml" xmlns:wp14="http://schemas.microsoft.com/office/word/2010/wordprocessingDrawing" xmlns:wp="http://schemas.openxmlformats.org/drawingml/2006/wordprocessingDrawing" xmlns:w10="urn:schemas-microsoft-com:office:word" xmlns:w="http://schemas.openxmlformats.org/wordprocessingml/2006/main" xmlns:w14="http://schemas.microsoft.com/office/word/2010/wordml" xmlns:w15="http://schemas.microsoft.com/office/word/2012/wordml" xmlns:w16cex="http://schemas.microsoft.com/office/word/2018/wordml/cex" xmlns:w16cid="http://schemas.microsoft.com/office/word/2016/wordml/cid" xmlns:w16="http://schemas.microsoft.com/office/word/2018/wordml" xmlns:w16sdtdh="http://schemas.microsoft.com/office/word/2020/wordml/sdtdatahash" xmlns:w16se="http://schemas.microsoft.com/office/word/2015/wordml/symex" xmlns:wpg="http://schemas.microsoft.com/office/word/2010/wordprocessingGroup" xmlns:wpi="http://schemas.microsoft.com/office/word/2010/wordprocessingInk" xmlns:wne="http://schemas.microsoft.com/office/word/2006/wordml" xmlns:wps="http://schemas.microsoft.com/office/word/2010/wordprocessingShape" mc:Ignorable="w14 w15 w16se w16cid w16 w16cex w16sdtdh wp14">
   <w:body>
     <w:p>
       <w:pPr>
@@ -11,13 +11,8 @@
         </w:numPr>
       </w:pPr>
       <w:r>
-        <w:t xml:space="preserve">Ofrecer un </w:t>
-      </w:r>
-      <w:proofErr w:type="spellStart"/>
-      <w:r>
-        <w:t>login</w:t>
-      </w:r>
-      <w:proofErr w:type="spellEnd"/>
+        <w:t>Ofrecer un login</w:t>
+      </w:r>
     </w:p>
     <w:p>
       <w:pPr>
@@ -408,6 +403,73 @@
     <w:p/>
     <w:p>
       <w:pPr>
+        <w:pStyle w:val="RF"/>
+        <w:shd w:val="clear" w:color="auto" w:fill="FFD966" w:themeFill="accent4" w:themeFillTint="99"/>
+        <w:rPr>
+          <w:b/>
+        </w:rPr>
+      </w:pPr>
+      <w:r>
+        <w:rPr>
+          <w:b/>
+        </w:rPr>
+        <w:t>Pruebas de aceptación</w:t>
+      </w:r>
+    </w:p>
+    <w:p>
+      <w:pPr>
+        <w:pStyle w:val="RF"/>
+        <w:shd w:val="clear" w:color="auto" w:fill="FFD966" w:themeFill="accent4" w:themeFillTint="99"/>
+        <w:rPr>
+          <w:bCs/>
+        </w:rPr>
+      </w:pPr>
+      <w:r>
+        <w:rPr>
+          <w:b/>
+        </w:rPr>
+        <w:t xml:space="preserve">- </w:t>
+      </w:r>
+      <w:r>
+        <w:rPr>
+          <w:bCs/>
+        </w:rPr>
+        <w:t>Se registra un usuario nuevo y se crea un perfil con los campos rellenados por el usuario.</w:t>
+      </w:r>
+    </w:p>
+    <w:p>
+      <w:pPr>
+        <w:pStyle w:val="RF"/>
+        <w:shd w:val="clear" w:color="auto" w:fill="FFD966" w:themeFill="accent4" w:themeFillTint="99"/>
+        <w:rPr>
+          <w:bCs/>
+        </w:rPr>
+      </w:pPr>
+      <w:r>
+        <w:rPr>
+          <w:bCs/>
+        </w:rPr>
+        <w:t>- Se intenta registrar un usuario nuevo con un nombre de usuario o correo ya registrado y se recibe un mensaje de error (no se crea por tanto el perfil).</w:t>
+      </w:r>
+    </w:p>
+    <w:p>
+      <w:pPr>
+        <w:pStyle w:val="RF"/>
+        <w:shd w:val="clear" w:color="auto" w:fill="FFD966" w:themeFill="accent4" w:themeFillTint="99"/>
+        <w:rPr>
+          <w:bCs/>
+        </w:rPr>
+      </w:pPr>
+      <w:r>
+        <w:rPr>
+          <w:bCs/>
+        </w:rPr>
+        <w:t>- No se permite el registro de un nuevo usuario si no ha rellenado el nombre, el correo y la contraseña o no son válidos.</w:t>
+      </w:r>
+    </w:p>
+    <w:p/>
+    <w:p>
+      <w:pPr>
         <w:pStyle w:val="RNF"/>
         <w:rPr>
           <w:b/>
@@ -499,17 +561,25 @@
       </w:r>
     </w:p>
     <w:p/>
-    <w:p>
-      <w:pPr>
-        <w:pStyle w:val="RF"/>
-        <w:rPr>
-          <w:b/>
-        </w:rPr>
-      </w:pPr>
-      <w:r>
-        <w:rPr>
-          <w:b/>
-        </w:rPr>
+    <w:p/>
+    <w:p/>
+    <w:p/>
+    <w:p/>
+    <w:p/>
+    <w:p/>
+    <w:p/>
+    <w:p>
+      <w:pPr>
+        <w:pStyle w:val="RF"/>
+        <w:rPr>
+          <w:b/>
+        </w:rPr>
+      </w:pPr>
+      <w:r>
+        <w:rPr>
+          <w:b/>
+        </w:rPr>
+        <w:lastRenderedPageBreak/>
         <w:t>RF</w:t>
       </w:r>
       <w:r>
@@ -528,16 +598,8 @@
         <w:rPr>
           <w:b/>
         </w:rPr>
-        <w:t xml:space="preserve"> un </w:t>
-      </w:r>
-      <w:proofErr w:type="spellStart"/>
-      <w:r>
-        <w:rPr>
-          <w:b/>
-        </w:rPr>
-        <w:t>login</w:t>
-      </w:r>
-      <w:proofErr w:type="spellEnd"/>
+        <w:t xml:space="preserve"> un login</w:t>
+      </w:r>
     </w:p>
     <w:p>
       <w:pPr>
@@ -573,6 +635,85 @@
     <w:p>
       <w:pPr>
         <w:pStyle w:val="RF"/>
+        <w:shd w:val="clear" w:color="auto" w:fill="FFD966" w:themeFill="accent4" w:themeFillTint="99"/>
+        <w:rPr>
+          <w:b/>
+        </w:rPr>
+      </w:pPr>
+      <w:r>
+        <w:rPr>
+          <w:b/>
+        </w:rPr>
+        <w:t>Pruebas de aceptación</w:t>
+      </w:r>
+    </w:p>
+    <w:p>
+      <w:pPr>
+        <w:pStyle w:val="RF"/>
+        <w:shd w:val="clear" w:color="auto" w:fill="FFD966" w:themeFill="accent4" w:themeFillTint="99"/>
+        <w:rPr>
+          <w:bCs/>
+        </w:rPr>
+      </w:pPr>
+      <w:r>
+        <w:rPr>
+          <w:b/>
+        </w:rPr>
+        <w:t xml:space="preserve">- </w:t>
+      </w:r>
+      <w:r>
+        <w:rPr>
+          <w:bCs/>
+        </w:rPr>
+        <w:t>Se pide al usuario que introduzca su nombre de usuario y su contraseña.</w:t>
+      </w:r>
+    </w:p>
+    <w:p>
+      <w:pPr>
+        <w:pStyle w:val="RF"/>
+        <w:shd w:val="clear" w:color="auto" w:fill="FFD966" w:themeFill="accent4" w:themeFillTint="99"/>
+        <w:rPr>
+          <w:bCs/>
+        </w:rPr>
+      </w:pPr>
+      <w:r>
+        <w:rPr>
+          <w:bCs/>
+        </w:rPr>
+        <w:t xml:space="preserve">- Si el usuario no se ha registrado previamente o si ha puesto algún campo erróneamente, </w:t>
+      </w:r>
+      <w:r>
+        <w:rPr>
+          <w:bCs/>
+        </w:rPr>
+        <w:t>se recibe un mensaje de error</w:t>
+      </w:r>
+    </w:p>
+    <w:p>
+      <w:pPr>
+        <w:pStyle w:val="RF"/>
+        <w:shd w:val="clear" w:color="auto" w:fill="FFD966" w:themeFill="accent4" w:themeFillTint="99"/>
+        <w:rPr>
+          <w:bCs/>
+        </w:rPr>
+      </w:pPr>
+      <w:r>
+        <w:rPr>
+          <w:bCs/>
+        </w:rPr>
+        <w:t xml:space="preserve">- Si los campos son correctos y corresponden a un perfil registrado con anterioridad, se </w:t>
+      </w:r>
+      <w:r>
+        <w:rPr>
+          <w:bCs/>
+        </w:rPr>
+        <w:t>permite el acceso a la aplicación.</w:t>
+      </w:r>
+    </w:p>
+    <w:p/>
+    <w:p>
+      <w:pPr>
+        <w:pStyle w:val="RF"/>
         <w:rPr>
           <w:b/>
         </w:rPr>
@@ -622,6 +763,49 @@
     <w:p>
       <w:pPr>
         <w:pStyle w:val="RF"/>
+        <w:shd w:val="clear" w:color="auto" w:fill="FFD966" w:themeFill="accent4" w:themeFillTint="99"/>
+        <w:rPr>
+          <w:b/>
+        </w:rPr>
+      </w:pPr>
+      <w:r>
+        <w:rPr>
+          <w:b/>
+        </w:rPr>
+        <w:t>Pruebas de aceptación</w:t>
+      </w:r>
+    </w:p>
+    <w:p>
+      <w:pPr>
+        <w:pStyle w:val="RF"/>
+        <w:shd w:val="clear" w:color="auto" w:fill="FFD966" w:themeFill="accent4" w:themeFillTint="99"/>
+        <w:rPr>
+          <w:bCs/>
+        </w:rPr>
+      </w:pPr>
+      <w:r>
+        <w:rPr>
+          <w:b/>
+        </w:rPr>
+        <w:t xml:space="preserve">- </w:t>
+      </w:r>
+      <w:r>
+        <w:rPr>
+          <w:bCs/>
+        </w:rPr>
+        <w:t xml:space="preserve">El usuario </w:t>
+      </w:r>
+      <w:r>
+        <w:rPr>
+          <w:bCs/>
+        </w:rPr>
+        <w:t>clica en el perfil de otro usuario y le lleva a ver la información de éste (nombre, foto, listado de películas…).</w:t>
+      </w:r>
+    </w:p>
+    <w:p/>
+    <w:p>
+      <w:pPr>
+        <w:pStyle w:val="RF"/>
         <w:rPr>
           <w:b/>
         </w:rPr>
@@ -654,22 +838,74 @@
         <w:pStyle w:val="RF"/>
       </w:pPr>
       <w:r>
+        <w:t>Para poder personalizar mi perfil.</w:t>
+      </w:r>
+    </w:p>
+    <w:p/>
+    <w:p>
+      <w:pPr>
+        <w:pStyle w:val="RF"/>
+        <w:shd w:val="clear" w:color="auto" w:fill="FFD966" w:themeFill="accent4" w:themeFillTint="99"/>
+        <w:rPr>
+          <w:b/>
+        </w:rPr>
+      </w:pPr>
+      <w:r>
+        <w:rPr>
+          <w:b/>
+        </w:rPr>
+        <w:t>Pruebas de aceptación</w:t>
+      </w:r>
+    </w:p>
+    <w:p>
+      <w:pPr>
+        <w:pStyle w:val="RF"/>
+        <w:shd w:val="clear" w:color="auto" w:fill="FFD966" w:themeFill="accent4" w:themeFillTint="99"/>
+        <w:rPr>
+          <w:bCs/>
+        </w:rPr>
+      </w:pPr>
+      <w:r>
+        <w:rPr>
+          <w:b/>
+        </w:rPr>
+        <w:t xml:space="preserve">- </w:t>
+      </w:r>
+      <w:r>
+        <w:rPr>
+          <w:bCs/>
+        </w:rPr>
+        <w:t>El usuario no modifica nada y, por tanto, el perfil permanece intacto.</w:t>
+      </w:r>
+    </w:p>
+    <w:p>
+      <w:pPr>
+        <w:pStyle w:val="RF"/>
+        <w:shd w:val="clear" w:color="auto" w:fill="FFD966" w:themeFill="accent4" w:themeFillTint="99"/>
+        <w:rPr>
+          <w:bCs/>
+        </w:rPr>
+      </w:pPr>
+      <w:r>
+        <w:rPr>
+          <w:bCs/>
+        </w:rPr>
+        <w:t>- El usuario modifica los distintos módulos que conforman su perfil y los cambios se ven actualizados.</w:t>
+      </w:r>
+    </w:p>
+    <w:p/>
+    <w:p>
+      <w:pPr>
+        <w:pStyle w:val="RF"/>
+        <w:rPr>
+          <w:b/>
+        </w:rPr>
+      </w:pPr>
+      <w:r>
+        <w:rPr>
+          <w:b/>
+        </w:rPr>
         <w:lastRenderedPageBreak/>
-        <w:t>Para poder personalizar mi perfil.</w:t>
-      </w:r>
-    </w:p>
-    <w:p/>
-    <w:p>
-      <w:pPr>
-        <w:pStyle w:val="RF"/>
-        <w:rPr>
-          <w:b/>
-        </w:rPr>
-      </w:pPr>
-      <w:r>
-        <w:rPr>
-          <w:b/>
-        </w:rPr>
         <w:t xml:space="preserve">RF5: </w:t>
       </w:r>
       <w:r>
@@ -719,6 +955,73 @@
     <w:p>
       <w:pPr>
         <w:pStyle w:val="RF"/>
+        <w:shd w:val="clear" w:color="auto" w:fill="FFD966" w:themeFill="accent4" w:themeFillTint="99"/>
+        <w:rPr>
+          <w:b/>
+        </w:rPr>
+      </w:pPr>
+      <w:r>
+        <w:rPr>
+          <w:b/>
+        </w:rPr>
+        <w:t>Pruebas de aceptación</w:t>
+      </w:r>
+    </w:p>
+    <w:p>
+      <w:pPr>
+        <w:pStyle w:val="RF"/>
+        <w:shd w:val="clear" w:color="auto" w:fill="FFD966" w:themeFill="accent4" w:themeFillTint="99"/>
+        <w:rPr>
+          <w:bCs/>
+        </w:rPr>
+      </w:pPr>
+      <w:r>
+        <w:rPr>
+          <w:b/>
+        </w:rPr>
+        <w:t xml:space="preserve">- </w:t>
+      </w:r>
+      <w:r>
+        <w:rPr>
+          <w:bCs/>
+        </w:rPr>
+        <w:t>El usuario modifica los datos que crea convenientes, y dichos datos se quedan modificados.</w:t>
+      </w:r>
+    </w:p>
+    <w:p>
+      <w:pPr>
+        <w:pStyle w:val="RF"/>
+        <w:shd w:val="clear" w:color="auto" w:fill="FFD966" w:themeFill="accent4" w:themeFillTint="99"/>
+        <w:rPr>
+          <w:bCs/>
+        </w:rPr>
+      </w:pPr>
+      <w:r>
+        <w:rPr>
+          <w:bCs/>
+        </w:rPr>
+        <w:t>- Ningún otro dato del perfil sufre ningún cambio.</w:t>
+      </w:r>
+    </w:p>
+    <w:p>
+      <w:pPr>
+        <w:pStyle w:val="RF"/>
+        <w:shd w:val="clear" w:color="auto" w:fill="FFD966" w:themeFill="accent4" w:themeFillTint="99"/>
+        <w:rPr>
+          <w:bCs/>
+        </w:rPr>
+      </w:pPr>
+      <w:r>
+        <w:rPr>
+          <w:bCs/>
+        </w:rPr>
+        <w:t>- Si el usuario cambia a un nombre/correo ya existente, salta un aviso de error (igual que en el login).</w:t>
+      </w:r>
+    </w:p>
+    <w:p/>
+    <w:p>
+      <w:pPr>
+        <w:pStyle w:val="RF"/>
         <w:rPr>
           <w:b/>
         </w:rPr>
@@ -776,6 +1079,85 @@
     <w:p>
       <w:pPr>
         <w:pStyle w:val="RF"/>
+        <w:shd w:val="clear" w:color="auto" w:fill="FFD966" w:themeFill="accent4" w:themeFillTint="99"/>
+        <w:rPr>
+          <w:b/>
+        </w:rPr>
+      </w:pPr>
+      <w:r>
+        <w:rPr>
+          <w:b/>
+        </w:rPr>
+        <w:t>Pruebas de aceptación</w:t>
+      </w:r>
+    </w:p>
+    <w:p>
+      <w:pPr>
+        <w:pStyle w:val="RF"/>
+        <w:shd w:val="clear" w:color="auto" w:fill="FFD966" w:themeFill="accent4" w:themeFillTint="99"/>
+        <w:rPr>
+          <w:bCs/>
+        </w:rPr>
+      </w:pPr>
+      <w:r>
+        <w:rPr>
+          <w:b/>
+        </w:rPr>
+        <w:t xml:space="preserve">- </w:t>
+      </w:r>
+      <w:r>
+        <w:rPr>
+          <w:bCs/>
+        </w:rPr>
+        <w:t xml:space="preserve">El usuario </w:t>
+      </w:r>
+      <w:r>
+        <w:rPr>
+          <w:bCs/>
+        </w:rPr>
+        <w:t xml:space="preserve">escribe en la barra de búsqueda el título de uno de los contenidos </w:t>
+      </w:r>
+      <w:r>
+        <w:rPr>
+          <w:bCs/>
+        </w:rPr>
+        <w:t>y se muestran por pantalla los coincidentes.</w:t>
+      </w:r>
+    </w:p>
+    <w:p>
+      <w:pPr>
+        <w:pStyle w:val="RF"/>
+        <w:shd w:val="clear" w:color="auto" w:fill="FFD966" w:themeFill="accent4" w:themeFillTint="99"/>
+        <w:rPr>
+          <w:bCs/>
+        </w:rPr>
+      </w:pPr>
+      <w:r>
+        <w:rPr>
+          <w:bCs/>
+        </w:rPr>
+        <w:t>- El usuario filtra los resultados por etiquetas y como resultado aparecen sólo los datos que cumplan las restricciones impuestas.</w:t>
+      </w:r>
+    </w:p>
+    <w:p>
+      <w:pPr>
+        <w:pStyle w:val="RF"/>
+        <w:shd w:val="clear" w:color="auto" w:fill="FFD966" w:themeFill="accent4" w:themeFillTint="99"/>
+        <w:rPr>
+          <w:bCs/>
+        </w:rPr>
+      </w:pPr>
+      <w:r>
+        <w:rPr>
+          <w:bCs/>
+        </w:rPr>
+        <w:t>- Se busca un título que no se encuentre en la base de datos y no muestra nada.</w:t>
+      </w:r>
+    </w:p>
+    <w:p/>
+    <w:p>
+      <w:pPr>
+        <w:pStyle w:val="RF"/>
         <w:rPr>
           <w:b/>
         </w:rPr>
@@ -830,6 +1212,58 @@
     <w:p>
       <w:pPr>
         <w:pStyle w:val="RF"/>
+        <w:shd w:val="clear" w:color="auto" w:fill="FFD966" w:themeFill="accent4" w:themeFillTint="99"/>
+        <w:rPr>
+          <w:b/>
+        </w:rPr>
+      </w:pPr>
+      <w:r>
+        <w:rPr>
+          <w:b/>
+        </w:rPr>
+        <w:t>Pruebas de aceptación</w:t>
+      </w:r>
+    </w:p>
+    <w:p>
+      <w:pPr>
+        <w:pStyle w:val="RF"/>
+        <w:shd w:val="clear" w:color="auto" w:fill="FFD966" w:themeFill="accent4" w:themeFillTint="99"/>
+        <w:rPr>
+          <w:bCs/>
+        </w:rPr>
+      </w:pPr>
+      <w:r>
+        <w:rPr>
+          <w:b/>
+        </w:rPr>
+        <w:t xml:space="preserve">- </w:t>
+      </w:r>
+      <w:r>
+        <w:rPr>
+          <w:bCs/>
+        </w:rPr>
+        <w:t>El usuario no modifica nada y, por tanto, el perfil permanece intacto.</w:t>
+      </w:r>
+    </w:p>
+    <w:p>
+      <w:pPr>
+        <w:pStyle w:val="RF"/>
+        <w:shd w:val="clear" w:color="auto" w:fill="FFD966" w:themeFill="accent4" w:themeFillTint="99"/>
+        <w:rPr>
+          <w:bCs/>
+        </w:rPr>
+      </w:pPr>
+      <w:r>
+        <w:rPr>
+          <w:bCs/>
+        </w:rPr>
+        <w:t>- El usuario modifica los distintos módulos que conforman su perfil y los cambios se ven actualizados</w:t>
+      </w:r>
+    </w:p>
+    <w:p/>
+    <w:p>
+      <w:pPr>
+        <w:pStyle w:val="RF"/>
         <w:rPr>
           <w:b/>
         </w:rPr>
@@ -874,6 +1308,85 @@
     <w:p/>
     <w:p>
       <w:pPr>
+        <w:pStyle w:val="RF"/>
+        <w:shd w:val="clear" w:color="auto" w:fill="FFD966" w:themeFill="accent4" w:themeFillTint="99"/>
+        <w:rPr>
+          <w:b/>
+        </w:rPr>
+      </w:pPr>
+      <w:r>
+        <w:rPr>
+          <w:b/>
+        </w:rPr>
+        <w:t>Pruebas de aceptación</w:t>
+      </w:r>
+    </w:p>
+    <w:p>
+      <w:pPr>
+        <w:pStyle w:val="RF"/>
+        <w:shd w:val="clear" w:color="auto" w:fill="FFD966" w:themeFill="accent4" w:themeFillTint="99"/>
+        <w:rPr>
+          <w:bCs/>
+        </w:rPr>
+      </w:pPr>
+      <w:r>
+        <w:rPr>
+          <w:b/>
+        </w:rPr>
+        <w:t xml:space="preserve">- </w:t>
+      </w:r>
+      <w:r>
+        <w:rPr>
+          <w:bCs/>
+        </w:rPr>
+        <w:t>Se seleccionan una o varias etiquetas (como por ejemplo el género) por la que filtrar el contenido</w:t>
+      </w:r>
+      <w:r>
+        <w:rPr>
+          <w:bCs/>
+        </w:rPr>
+        <w:t>.</w:t>
+      </w:r>
+    </w:p>
+    <w:p>
+      <w:pPr>
+        <w:pStyle w:val="RF"/>
+        <w:shd w:val="clear" w:color="auto" w:fill="FFD966" w:themeFill="accent4" w:themeFillTint="99"/>
+        <w:rPr>
+          <w:bCs/>
+        </w:rPr>
+      </w:pPr>
+      <w:r>
+        <w:rPr>
+          <w:bCs/>
+        </w:rPr>
+        <w:t>- Se intenta buscar alguna película existente que no cumpla el filtro y no sale como resultado.</w:t>
+      </w:r>
+    </w:p>
+    <w:p>
+      <w:pPr>
+        <w:pStyle w:val="RF"/>
+        <w:shd w:val="clear" w:color="auto" w:fill="FFD966" w:themeFill="accent4" w:themeFillTint="99"/>
+        <w:rPr>
+          <w:bCs/>
+        </w:rPr>
+      </w:pPr>
+      <w:r>
+        <w:rPr>
+          <w:bCs/>
+        </w:rPr>
+        <w:t>- Si no se selecciona ninguna etiqueta</w:t>
+      </w:r>
+      <w:r>
+        <w:rPr>
+          <w:bCs/>
+        </w:rPr>
+        <w:t xml:space="preserve"> no se aplica ningún filtro.</w:t>
+      </w:r>
+    </w:p>
+    <w:p/>
+    <w:p>
+      <w:pPr>
         <w:pStyle w:val="RNF"/>
         <w:rPr>
           <w:b/>
@@ -917,8 +1430,141 @@
       </w:r>
     </w:p>
     <w:p/>
-    <w:p/>
-    <w:p/>
+    <w:p>
+      <w:pPr>
+        <w:pStyle w:val="RF"/>
+        <w:rPr>
+          <w:b/>
+        </w:rPr>
+      </w:pPr>
+      <w:r>
+        <w:rPr>
+          <w:b/>
+        </w:rPr>
+        <w:t>RF10</w:t>
+      </w:r>
+      <w:r>
+        <w:rPr>
+          <w:b/>
+        </w:rPr>
+        <w:t>: Marcar el contenido con un botón</w:t>
+      </w:r>
+    </w:p>
+    <w:p>
+      <w:pPr>
+        <w:pStyle w:val="RF"/>
+      </w:pPr>
+      <w:r>
+        <w:t>Como usuario</w:t>
+      </w:r>
+    </w:p>
+    <w:p>
+      <w:pPr>
+        <w:pStyle w:val="RF"/>
+      </w:pPr>
+      <w:r>
+        <w:t xml:space="preserve">Quiero tener la opción de seleccionar qué contenido me ha gustado, no me ha gustado, quiero ver, </w:t>
+      </w:r>
+      <w:r>
+        <w:t>visto.</w:t>
+      </w:r>
+    </w:p>
+    <w:p>
+      <w:pPr>
+        <w:pStyle w:val="RF"/>
+      </w:pPr>
+      <w:r>
+        <w:t>Para que la aplicación pueda hacerme buenas recomendaciones y poder compartir mis gustos con otros usuarios (perfil)</w:t>
+      </w:r>
+    </w:p>
+    <w:p/>
+    <w:p>
+      <w:pPr>
+        <w:pStyle w:val="RF"/>
+        <w:shd w:val="clear" w:color="auto" w:fill="FFD966" w:themeFill="accent4" w:themeFillTint="99"/>
+        <w:rPr>
+          <w:b/>
+        </w:rPr>
+      </w:pPr>
+      <w:r>
+        <w:rPr>
+          <w:b/>
+        </w:rPr>
+        <w:t>Pruebas de aceptación</w:t>
+      </w:r>
+    </w:p>
+    <w:p>
+      <w:pPr>
+        <w:pStyle w:val="RF"/>
+        <w:shd w:val="clear" w:color="auto" w:fill="FFD966" w:themeFill="accent4" w:themeFillTint="99"/>
+        <w:rPr>
+          <w:bCs/>
+        </w:rPr>
+      </w:pPr>
+      <w:r>
+        <w:rPr>
+          <w:b/>
+        </w:rPr>
+        <w:t xml:space="preserve">- </w:t>
+      </w:r>
+      <w:r>
+        <w:rPr>
+          <w:bCs/>
+        </w:rPr>
+        <w:t xml:space="preserve">El usuario marca el contenido con un botón </w:t>
+      </w:r>
+      <w:r>
+        <w:rPr>
+          <w:bCs/>
+        </w:rPr>
+        <w:t>de ‘me gusta’ y se ve actualizada la lista de películas que le han gustado en su perfil.</w:t>
+      </w:r>
+    </w:p>
+    <w:p>
+      <w:pPr>
+        <w:pStyle w:val="RF"/>
+        <w:shd w:val="clear" w:color="auto" w:fill="FFD966" w:themeFill="accent4" w:themeFillTint="99"/>
+        <w:rPr>
+          <w:bCs/>
+        </w:rPr>
+      </w:pPr>
+      <w:r>
+        <w:rPr>
+          <w:bCs/>
+        </w:rPr>
+        <w:t>- De igual manera ocurre con el botón de ‘no me gusta’, ‘quiero ver’ y ‘visto’.</w:t>
+      </w:r>
+    </w:p>
+    <w:p>
+      <w:pPr>
+        <w:pStyle w:val="RF"/>
+        <w:shd w:val="clear" w:color="auto" w:fill="FFD966" w:themeFill="accent4" w:themeFillTint="99"/>
+        <w:rPr>
+          <w:bCs/>
+        </w:rPr>
+      </w:pPr>
+      <w:r>
+        <w:rPr>
+          <w:bCs/>
+        </w:rPr>
+        <w:t>- Si el usuario desmarca el botón, la lista correspondiente del perfil se ve modificada (se elimina el contenido correspondiente).</w:t>
+      </w:r>
+    </w:p>
+    <w:p>
+      <w:pPr>
+        <w:pStyle w:val="RF"/>
+        <w:shd w:val="clear" w:color="auto" w:fill="FFD966" w:themeFill="accent4" w:themeFillTint="99"/>
+        <w:rPr>
+          <w:bCs/>
+        </w:rPr>
+      </w:pPr>
+      <w:r>
+        <w:rPr>
+          <w:bCs/>
+        </w:rPr>
+        <w:t>- Si el usuario visita una página pero no marca ninguna opción, no se ve modificado el perfil.</w:t>
+      </w:r>
+    </w:p>
     <w:p/>
     <w:p>
       <w:pPr>
@@ -932,13 +1578,13 @@
           <w:b/>
         </w:rPr>
         <w:lastRenderedPageBreak/>
-        <w:t>RF10</w:t>
-      </w:r>
-      <w:r>
-        <w:rPr>
-          <w:b/>
-        </w:rPr>
-        <w:t>: Marcar el contenido con un botón</w:t>
+        <w:t>RF11</w:t>
+      </w:r>
+      <w:r>
+        <w:rPr>
+          <w:b/>
+        </w:rPr>
+        <w:t>: Valoración contenido</w:t>
       </w:r>
     </w:p>
     <w:p>
@@ -954,39 +1600,143 @@
         <w:pStyle w:val="RF"/>
       </w:pPr>
       <w:r>
-        <w:t xml:space="preserve">Quiero tener la opción de seleccionar qué contenido me ha gustado, no me ha gustado, quiero ver, </w:t>
-      </w:r>
-      <w:r>
-        <w:t>visto.</w:t>
-      </w:r>
-    </w:p>
-    <w:p>
-      <w:pPr>
-        <w:pStyle w:val="RF"/>
-      </w:pPr>
-      <w:r>
-        <w:t>Para que la aplicación pueda hacerme buenas recomendaciones y poder compartir mis gustos con otros usuarios (perfil)</w:t>
-      </w:r>
-    </w:p>
-    <w:p/>
-    <w:p>
-      <w:pPr>
-        <w:pStyle w:val="RF"/>
-        <w:rPr>
-          <w:b/>
-        </w:rPr>
-      </w:pPr>
-      <w:r>
-        <w:rPr>
-          <w:b/>
-        </w:rPr>
-        <w:t>RF11</w:t>
-      </w:r>
-      <w:r>
-        <w:rPr>
-          <w:b/>
-        </w:rPr>
-        <w:t>: Valoración contenido</w:t>
+        <w:t>Quiero poder dejar una valoración en cada contenido</w:t>
+      </w:r>
+    </w:p>
+    <w:p/>
+    <w:p>
+      <w:pPr>
+        <w:pStyle w:val="RF"/>
+        <w:shd w:val="clear" w:color="auto" w:fill="FFD966" w:themeFill="accent4" w:themeFillTint="99"/>
+        <w:rPr>
+          <w:b/>
+        </w:rPr>
+      </w:pPr>
+      <w:r>
+        <w:rPr>
+          <w:b/>
+        </w:rPr>
+        <w:t>Pruebas de aceptación</w:t>
+      </w:r>
+    </w:p>
+    <w:p>
+      <w:pPr>
+        <w:pStyle w:val="RF"/>
+        <w:shd w:val="clear" w:color="auto" w:fill="FFD966" w:themeFill="accent4" w:themeFillTint="99"/>
+        <w:rPr>
+          <w:bCs/>
+        </w:rPr>
+      </w:pPr>
+      <w:r>
+        <w:rPr>
+          <w:b/>
+        </w:rPr>
+        <w:t xml:space="preserve">- </w:t>
+      </w:r>
+      <w:r>
+        <w:rPr>
+          <w:bCs/>
+        </w:rPr>
+        <w:t>Si el usuario da una valoración en la página del contenido, ésta perdura y puede afectar a la valoración media (ver más abajo).</w:t>
+      </w:r>
+    </w:p>
+    <w:p>
+      <w:pPr>
+        <w:pStyle w:val="RF"/>
+        <w:shd w:val="clear" w:color="auto" w:fill="FFD966" w:themeFill="accent4" w:themeFillTint="99"/>
+        <w:rPr>
+          <w:bCs/>
+        </w:rPr>
+      </w:pPr>
+      <w:r>
+        <w:rPr>
+          <w:bCs/>
+        </w:rPr>
+        <w:t>- Si el usuario decide además escribir un comentario, perdurará de igual manera</w:t>
+      </w:r>
+      <w:r>
+        <w:rPr>
+          <w:bCs/>
+        </w:rPr>
+        <w:t xml:space="preserve"> y se mostrará con el color de fondo adecuado (como se explica más abajo).</w:t>
+      </w:r>
+    </w:p>
+    <w:p/>
+    <w:p>
+      <w:pPr>
+        <w:pStyle w:val="RNF"/>
+        <w:rPr>
+          <w:b/>
+        </w:rPr>
+      </w:pPr>
+      <w:r>
+        <w:rPr>
+          <w:b/>
+        </w:rPr>
+        <w:t>RNF4: Valoración numérica</w:t>
+      </w:r>
+    </w:p>
+    <w:p>
+      <w:pPr>
+        <w:pStyle w:val="RNF"/>
+      </w:pPr>
+      <w:r>
+        <w:t>Como gestor de la base de datos</w:t>
+      </w:r>
+    </w:p>
+    <w:p>
+      <w:pPr>
+        <w:pStyle w:val="RNF"/>
+      </w:pPr>
+      <w:r>
+        <w:t>Quiero que la valoración del contenido se numérica desde 0 hasta 5</w:t>
+      </w:r>
+      <w:r>
+        <w:t xml:space="preserve"> con posibilidad de añadir un comentario de </w:t>
+      </w:r>
+      <w:r>
+        <w:rPr>
+          <w:i/>
+        </w:rPr>
+        <w:t>300</w:t>
+      </w:r>
+      <w:r>
+        <w:t xml:space="preserve"> caracteres como máximo.</w:t>
+      </w:r>
+    </w:p>
+    <w:p>
+      <w:pPr>
+        <w:pStyle w:val="RNF"/>
+      </w:pPr>
+      <w:r>
+        <w:t>Para poder gestionarla de forma más sencilla</w:t>
+      </w:r>
+    </w:p>
+    <w:p/>
+    <w:p>
+      <w:pPr>
+        <w:pStyle w:val="RF"/>
+        <w:rPr>
+          <w:b/>
+        </w:rPr>
+      </w:pPr>
+      <w:r>
+        <w:rPr>
+          <w:b/>
+        </w:rPr>
+        <w:t>RF1</w:t>
+      </w:r>
+      <w:r>
+        <w:rPr>
+          <w:b/>
+        </w:rPr>
+        <w:t>2</w:t>
+      </w:r>
+      <w:r>
+        <w:rPr>
+          <w:b/>
+        </w:rPr>
+        <w:t>: Mostrar valoración media</w:t>
       </w:r>
     </w:p>
     <w:p>
@@ -1002,7 +1752,246 @@
         <w:pStyle w:val="RF"/>
       </w:pPr>
       <w:r>
-        <w:t>Quiero poder dejar una valoración en cada contenido</w:t>
+        <w:t>Quiero que cuando acceda a la página del contenido se muestre la valoración media</w:t>
+      </w:r>
+    </w:p>
+    <w:p>
+      <w:pPr>
+        <w:pStyle w:val="RF"/>
+      </w:pPr>
+      <w:r>
+        <w:t>Para conocer las opiniones de los demás usuarios</w:t>
+      </w:r>
+    </w:p>
+    <w:p/>
+    <w:p>
+      <w:pPr>
+        <w:pStyle w:val="RF"/>
+        <w:shd w:val="clear" w:color="auto" w:fill="FFD966" w:themeFill="accent4" w:themeFillTint="99"/>
+        <w:rPr>
+          <w:b/>
+        </w:rPr>
+      </w:pPr>
+      <w:r>
+        <w:rPr>
+          <w:b/>
+        </w:rPr>
+        <w:t>Pruebas de aceptación</w:t>
+      </w:r>
+    </w:p>
+    <w:p>
+      <w:pPr>
+        <w:pStyle w:val="RF"/>
+        <w:shd w:val="clear" w:color="auto" w:fill="FFD966" w:themeFill="accent4" w:themeFillTint="99"/>
+        <w:rPr>
+          <w:bCs/>
+        </w:rPr>
+      </w:pPr>
+      <w:r>
+        <w:rPr>
+          <w:b/>
+        </w:rPr>
+        <w:t xml:space="preserve">- </w:t>
+      </w:r>
+      <w:r>
+        <w:rPr>
+          <w:bCs/>
+        </w:rPr>
+        <w:t>El usuario da</w:t>
+      </w:r>
+      <w:r>
+        <w:rPr>
+          <w:bCs/>
+        </w:rPr>
+        <w:t xml:space="preserve"> una </w:t>
+      </w:r>
+      <w:r>
+        <w:rPr>
+          <w:bCs/>
+        </w:rPr>
+        <w:t>valoración</w:t>
+      </w:r>
+      <w:r>
+        <w:rPr>
+          <w:bCs/>
+        </w:rPr>
+        <w:t xml:space="preserve"> </w:t>
+      </w:r>
+      <w:r>
+        <w:rPr>
+          <w:bCs/>
+        </w:rPr>
+        <w:t xml:space="preserve">numérica </w:t>
+      </w:r>
+      <w:r>
+        <w:rPr>
+          <w:bCs/>
+        </w:rPr>
+        <w:t>como reseña en la página de un contenido concreto y, si procede, se ve actualizada la valoración media general.</w:t>
+      </w:r>
+    </w:p>
+    <w:p>
+      <w:pPr>
+        <w:pStyle w:val="RF"/>
+        <w:shd w:val="clear" w:color="auto" w:fill="FFD966" w:themeFill="accent4" w:themeFillTint="99"/>
+        <w:rPr>
+          <w:bCs/>
+        </w:rPr>
+      </w:pPr>
+      <w:r>
+        <w:rPr>
+          <w:bCs/>
+        </w:rPr>
+        <w:t>- Si el usuario no escribe ninguna valoración, no se ve afectada la valoración media general.</w:t>
+      </w:r>
+    </w:p>
+    <w:p/>
+    <w:p/>
+    <w:p/>
+    <w:p/>
+    <w:p/>
+    <w:p/>
+    <w:p/>
+    <w:p>
+      <w:pPr>
+        <w:pStyle w:val="RF"/>
+        <w:rPr>
+          <w:b/>
+        </w:rPr>
+      </w:pPr>
+      <w:r>
+        <w:rPr>
+          <w:b/>
+        </w:rPr>
+        <w:lastRenderedPageBreak/>
+        <w:t>RF13</w:t>
+      </w:r>
+      <w:r>
+        <w:rPr>
+          <w:b/>
+        </w:rPr>
+        <w:t>: Mostrar valoraciones por colores</w:t>
+      </w:r>
+    </w:p>
+    <w:p>
+      <w:pPr>
+        <w:pStyle w:val="RF"/>
+      </w:pPr>
+      <w:r>
+        <w:t xml:space="preserve">Como </w:t>
+      </w:r>
+      <w:r>
+        <w:t>usuario</w:t>
+      </w:r>
+    </w:p>
+    <w:p>
+      <w:pPr>
+        <w:pStyle w:val="RF"/>
+      </w:pPr>
+      <w:r>
+        <w:t xml:space="preserve">Quiero que los comentarios </w:t>
+      </w:r>
+      <w:r>
+        <w:t>de cada contenido</w:t>
+      </w:r>
+      <w:r>
+        <w:t xml:space="preserve"> sean mostrados con un color de fondo </w:t>
+      </w:r>
+      <w:r>
+        <w:t xml:space="preserve">en función de la valoración, </w:t>
+      </w:r>
+      <w:r>
+        <w:t>que vaya desde el rojo hasta el verde, siendo el 0 un color rojo intenso y el 5 un verde intenso</w:t>
+      </w:r>
+    </w:p>
+    <w:p>
+      <w:pPr>
+        <w:pStyle w:val="RF"/>
+      </w:pPr>
+      <w:r>
+        <w:t>Para que se visualmente podamos saber si le ha gustado o no</w:t>
+      </w:r>
+    </w:p>
+    <w:p/>
+    <w:p>
+      <w:pPr>
+        <w:pStyle w:val="RF"/>
+        <w:shd w:val="clear" w:color="auto" w:fill="FFD966" w:themeFill="accent4" w:themeFillTint="99"/>
+        <w:rPr>
+          <w:b/>
+        </w:rPr>
+      </w:pPr>
+      <w:r>
+        <w:rPr>
+          <w:b/>
+        </w:rPr>
+        <w:t>Pruebas de aceptación</w:t>
+      </w:r>
+    </w:p>
+    <w:p>
+      <w:pPr>
+        <w:pStyle w:val="RF"/>
+        <w:shd w:val="clear" w:color="auto" w:fill="FFD966" w:themeFill="accent4" w:themeFillTint="99"/>
+        <w:rPr>
+          <w:bCs/>
+        </w:rPr>
+      </w:pPr>
+      <w:r>
+        <w:rPr>
+          <w:b/>
+        </w:rPr>
+        <w:t xml:space="preserve">- </w:t>
+      </w:r>
+      <w:r>
+        <w:rPr>
+          <w:bCs/>
+        </w:rPr>
+        <w:t>Se pone una reseña negativa (0) y, al publicarlo, aparece sobre un fondo rojo intenso.</w:t>
+      </w:r>
+    </w:p>
+    <w:p>
+      <w:pPr>
+        <w:pStyle w:val="RF"/>
+        <w:shd w:val="clear" w:color="auto" w:fill="FFD966" w:themeFill="accent4" w:themeFillTint="99"/>
+        <w:rPr>
+          <w:bCs/>
+        </w:rPr>
+      </w:pPr>
+      <w:r>
+        <w:rPr>
+          <w:bCs/>
+        </w:rPr>
+        <w:t>- Se pone un reseña muy positiva (5) y, al publicarlo, aparece sobre un fondo verde intenso.</w:t>
+      </w:r>
+    </w:p>
+    <w:p>
+      <w:pPr>
+        <w:pStyle w:val="RF"/>
+        <w:shd w:val="clear" w:color="auto" w:fill="FFD966" w:themeFill="accent4" w:themeFillTint="99"/>
+        <w:rPr>
+          <w:bCs/>
+        </w:rPr>
+      </w:pPr>
+      <w:r>
+        <w:rPr>
+          <w:bCs/>
+        </w:rPr>
+        <w:t>- Se pone un reseña neutra (3) y, al publicarlo, aparece sobre un fondo amarillo pálido.</w:t>
+      </w:r>
+    </w:p>
+    <w:p>
+      <w:pPr>
+        <w:pStyle w:val="RF"/>
+        <w:shd w:val="clear" w:color="auto" w:fill="FFD966" w:themeFill="accent4" w:themeFillTint="99"/>
+        <w:rPr>
+          <w:bCs/>
+        </w:rPr>
+      </w:pPr>
+      <w:r>
+        <w:rPr>
+          <w:bCs/>
+        </w:rPr>
+        <w:t>- Si se ponen reseñas negativas o positivas no tan rotundas, aparecerán los colores correspondientes más pálidos.</w:t>
       </w:r>
     </w:p>
     <w:p/>
@@ -1017,7 +2006,7 @@
         <w:rPr>
           <w:b/>
         </w:rPr>
-        <w:t>RNF4: Valoración numérica</w:t>
+        <w:t>RNF5: Base de datos externa</w:t>
       </w:r>
     </w:p>
     <w:p>
@@ -1025,7 +2014,7 @@
         <w:pStyle w:val="RNF"/>
       </w:pPr>
       <w:r>
-        <w:t>Como gestor de la base de datos</w:t>
+        <w:t xml:space="preserve">Como equipo de desarrollo </w:t>
       </w:r>
     </w:p>
     <w:p>
@@ -1033,19 +2022,7 @@
         <w:pStyle w:val="RNF"/>
       </w:pPr>
       <w:r>
-        <w:t>Quiero que la valoración del contenido se numérica desde 0 hasta 5</w:t>
-      </w:r>
-      <w:r>
-        <w:t xml:space="preserve"> con posibilidad de añadir un comentario de </w:t>
-      </w:r>
-      <w:r>
-        <w:rPr>
-          <w:i/>
-        </w:rPr>
-        <w:t>300</w:t>
-      </w:r>
-      <w:r>
-        <w:t xml:space="preserve"> caracteres como máximo.</w:t>
+        <w:t>Queremos que los datos sean importados de una base de datos externa a través de una API</w:t>
       </w:r>
     </w:p>
     <w:p>
@@ -1053,7 +2030,59 @@
         <w:pStyle w:val="RNF"/>
       </w:pPr>
       <w:r>
-        <w:t>Para poder gestionarla de forma más sencilla</w:t>
+        <w:t>Para no tener que introducir los datos manualmente y tener disponibles una gran cantidad de datos actualizados</w:t>
+      </w:r>
+    </w:p>
+    <w:p/>
+    <w:p/>
+    <w:p>
+      <w:pPr>
+        <w:pStyle w:val="RF"/>
+        <w:rPr>
+          <w:b/>
+        </w:rPr>
+      </w:pPr>
+      <w:r>
+        <w:rPr>
+          <w:b/>
+        </w:rPr>
+        <w:t>RF</w:t>
+      </w:r>
+      <w:r>
+        <w:rPr>
+          <w:b/>
+        </w:rPr>
+        <w:t>14</w:t>
+      </w:r>
+      <w:r>
+        <w:rPr>
+          <w:b/>
+        </w:rPr>
+        <w:t>: Bloquear perfiles</w:t>
+      </w:r>
+    </w:p>
+    <w:p>
+      <w:pPr>
+        <w:pStyle w:val="RF"/>
+      </w:pPr>
+      <w:r>
+        <w:t>Como usuario</w:t>
+      </w:r>
+    </w:p>
+    <w:p>
+      <w:pPr>
+        <w:pStyle w:val="RF"/>
+      </w:pPr>
+      <w:r>
+        <w:t>Quiero tener la capacidad de bloquear cualquier interacción con ciertos usuarios</w:t>
+      </w:r>
+    </w:p>
+    <w:p>
+      <w:pPr>
+        <w:pStyle w:val="RF"/>
+      </w:pPr>
+      <w:r>
+        <w:t>Para tener una seguridad plena y una buena experiencia</w:t>
       </w:r>
     </w:p>
     <w:p/>
@@ -1074,13 +2103,19 @@
         <w:rPr>
           <w:b/>
         </w:rPr>
-        <w:t>2</w:t>
-      </w:r>
-      <w:r>
-        <w:rPr>
-          <w:b/>
-        </w:rPr>
-        <w:t>: Mostrar valoración media</w:t>
+        <w:t>5</w:t>
+      </w:r>
+      <w:r>
+        <w:rPr>
+          <w:b/>
+        </w:rPr>
+        <w:t xml:space="preserve">: </w:t>
+      </w:r>
+      <w:r>
+        <w:rPr>
+          <w:b/>
+        </w:rPr>
+        <w:t>Seguir perfiles</w:t>
       </w:r>
     </w:p>
     <w:p>
@@ -1096,217 +2131,6 @@
         <w:pStyle w:val="RF"/>
       </w:pPr>
       <w:r>
-        <w:t>Quiero que cuando acceda a la página del contenido se muestre la valoración media</w:t>
-      </w:r>
-    </w:p>
-    <w:p>
-      <w:pPr>
-        <w:pStyle w:val="RF"/>
-      </w:pPr>
-      <w:r>
-        <w:t>Para conocer las opiniones de los demás usuarios</w:t>
-      </w:r>
-    </w:p>
-    <w:p/>
-    <w:p>
-      <w:pPr>
-        <w:pStyle w:val="RF"/>
-        <w:rPr>
-          <w:b/>
-        </w:rPr>
-      </w:pPr>
-      <w:r>
-        <w:rPr>
-          <w:b/>
-        </w:rPr>
-        <w:t>RF13</w:t>
-      </w:r>
-      <w:r>
-        <w:rPr>
-          <w:b/>
-        </w:rPr>
-        <w:t>: Mostrar valoraciones por colores</w:t>
-      </w:r>
-    </w:p>
-    <w:p>
-      <w:pPr>
-        <w:pStyle w:val="RF"/>
-      </w:pPr>
-      <w:r>
-        <w:t>Como cliente</w:t>
-      </w:r>
-    </w:p>
-    <w:p>
-      <w:pPr>
-        <w:pStyle w:val="RF"/>
-      </w:pPr>
-      <w:r>
-        <w:t xml:space="preserve">Quiero que los comentarios </w:t>
-      </w:r>
-      <w:r>
-        <w:t>de cada contenido</w:t>
-      </w:r>
-      <w:r>
-        <w:t xml:space="preserve"> sean mostrados con un color de fondo </w:t>
-      </w:r>
-      <w:r>
-        <w:t xml:space="preserve">en función de la valoración, </w:t>
-      </w:r>
-      <w:r>
-        <w:t>que vaya desde el rojo hasta el verde, siendo el 0 un color rojo intenso y el 5 un verde intenso</w:t>
-      </w:r>
-    </w:p>
-    <w:p>
-      <w:pPr>
-        <w:pStyle w:val="RF"/>
-      </w:pPr>
-      <w:r>
-        <w:t>Para que se visualmente podamos saber si le ha gustado o no</w:t>
-      </w:r>
-    </w:p>
-    <w:p/>
-    <w:p>
-      <w:pPr>
-        <w:pStyle w:val="RNF"/>
-        <w:rPr>
-          <w:b/>
-        </w:rPr>
-      </w:pPr>
-      <w:r>
-        <w:rPr>
-          <w:b/>
-        </w:rPr>
-        <w:t>RNF5: Base de datos externa</w:t>
-      </w:r>
-    </w:p>
-    <w:p>
-      <w:pPr>
-        <w:pStyle w:val="RNF"/>
-      </w:pPr>
-      <w:r>
-        <w:t xml:space="preserve">Como equipo de desarrollo </w:t>
-      </w:r>
-    </w:p>
-    <w:p>
-      <w:pPr>
-        <w:pStyle w:val="RNF"/>
-      </w:pPr>
-      <w:r>
-        <w:t>Queremos que los datos sean importados de una base de datos externa a través de una API</w:t>
-      </w:r>
-    </w:p>
-    <w:p>
-      <w:pPr>
-        <w:pStyle w:val="RNF"/>
-      </w:pPr>
-      <w:r>
-        <w:lastRenderedPageBreak/>
-        <w:t>Para no tener que introducir los datos manualmente y tener disponibles una gran cantidad de datos actualizados</w:t>
-      </w:r>
-    </w:p>
-    <w:p/>
-    <w:p/>
-    <w:p/>
-    <w:p>
-      <w:pPr>
-        <w:pStyle w:val="RF"/>
-        <w:rPr>
-          <w:b/>
-        </w:rPr>
-      </w:pPr>
-      <w:r>
-        <w:rPr>
-          <w:b/>
-        </w:rPr>
-        <w:t>RF</w:t>
-      </w:r>
-      <w:r>
-        <w:rPr>
-          <w:b/>
-        </w:rPr>
-        <w:t>14</w:t>
-      </w:r>
-      <w:r>
-        <w:rPr>
-          <w:b/>
-        </w:rPr>
-        <w:t>: Bloquear perfiles</w:t>
-      </w:r>
-    </w:p>
-    <w:p>
-      <w:pPr>
-        <w:pStyle w:val="RF"/>
-      </w:pPr>
-      <w:r>
-        <w:t>Como usuario</w:t>
-      </w:r>
-    </w:p>
-    <w:p>
-      <w:pPr>
-        <w:pStyle w:val="RF"/>
-      </w:pPr>
-      <w:r>
-        <w:t>Quiero tener la capacidad de bloquear cualquier interacción con ciertos usuarios</w:t>
-      </w:r>
-    </w:p>
-    <w:p>
-      <w:pPr>
-        <w:pStyle w:val="RF"/>
-      </w:pPr>
-      <w:r>
-        <w:t>Para tener una seguridad plena y una buena experiencia</w:t>
-      </w:r>
-    </w:p>
-    <w:p>
-      <w:pPr>
-        <w:ind w:left="708" w:hanging="708"/>
-      </w:pPr>
-    </w:p>
-    <w:p>
-      <w:pPr>
-        <w:pStyle w:val="RF"/>
-        <w:rPr>
-          <w:b/>
-        </w:rPr>
-      </w:pPr>
-      <w:r>
-        <w:rPr>
-          <w:b/>
-        </w:rPr>
-        <w:t>RF1</w:t>
-      </w:r>
-      <w:r>
-        <w:rPr>
-          <w:b/>
-        </w:rPr>
-        <w:t>5</w:t>
-      </w:r>
-      <w:r>
-        <w:rPr>
-          <w:b/>
-        </w:rPr>
-        <w:t xml:space="preserve">: </w:t>
-      </w:r>
-      <w:r>
-        <w:rPr>
-          <w:b/>
-        </w:rPr>
-        <w:t>Seguir perfiles</w:t>
-      </w:r>
-    </w:p>
-    <w:p>
-      <w:pPr>
-        <w:pStyle w:val="RF"/>
-      </w:pPr>
-      <w:r>
-        <w:t>Como usuario</w:t>
-      </w:r>
-    </w:p>
-    <w:p>
-      <w:pPr>
-        <w:pStyle w:val="RF"/>
-      </w:pPr>
-      <w:r>
         <w:t xml:space="preserve">Quiero </w:t>
       </w:r>
       <w:r>
@@ -1323,8 +2147,13 @@
       <w:r>
         <w:t>poder ver el contenido que ellos comparten</w:t>
       </w:r>
-      <w:bookmarkStart w:id="0" w:name="_GoBack"/>
-      <w:bookmarkEnd w:id="0"/>
+    </w:p>
+    <w:p>
+      <w:pPr>
+        <w:tabs>
+          <w:tab w:val="left" w:pos="3250"/>
+        </w:tabs>
+      </w:pPr>
     </w:p>
     <w:sectPr>
       <w:pgSz w:w="11906" w:h="16838"/>
@@ -1337,7 +2166,7 @@
 </file>
 
 <file path=word/numbering.xml><?xml version="1.0" encoding="utf-8"?>
-<w:numbering xmlns:wpc="http://schemas.microsoft.com/office/word/2010/wordprocessingCanvas" xmlns:cx="http://schemas.microsoft.com/office/drawing/2014/chartex" xmlns:mc="http://schemas.openxmlformats.org/markup-compatibility/2006" xmlns:o="urn:schemas-microsoft-com:office:office" xmlns:r="http://schemas.openxmlformats.org/officeDocument/2006/relationships" xmlns:m="http://schemas.openxmlformats.org/officeDocument/2006/math" xmlns:v="urn:schemas-microsoft-com:vml" xmlns:wp14="http://schemas.microsoft.com/office/word/2010/wordprocessingDrawing" xmlns:wp="http://schemas.openxmlformats.org/drawingml/2006/wordprocessingDrawing" xmlns:w10="urn:schemas-microsoft-com:office:word" xmlns:w="http://schemas.openxmlformats.org/wordprocessingml/2006/main" xmlns:w14="http://schemas.microsoft.com/office/word/2010/wordml" xmlns:w15="http://schemas.microsoft.com/office/word/2012/wordml" xmlns:w16se="http://schemas.microsoft.com/office/word/2015/wordml/symex" xmlns:wpg="http://schemas.microsoft.com/office/word/2010/wordprocessingGroup" xmlns:wpi="http://schemas.microsoft.com/office/word/2010/wordprocessingInk" xmlns:wne="http://schemas.microsoft.com/office/word/2006/wordml" xmlns:wps="http://schemas.microsoft.com/office/word/2010/wordprocessingShape" mc:Ignorable="w14 w15 w16se wp14">
+<w:numbering xmlns:wpc="http://schemas.microsoft.com/office/word/2010/wordprocessingCanvas" xmlns:cx="http://schemas.microsoft.com/office/drawing/2014/chartex" xmlns:cx1="http://schemas.microsoft.com/office/drawing/2015/9/8/chartex" xmlns:cx2="http://schemas.microsoft.com/office/drawing/2015/10/21/chartex" xmlns:cx3="http://schemas.microsoft.com/office/drawing/2016/5/9/chartex" xmlns:cx4="http://schemas.microsoft.com/office/drawing/2016/5/10/chartex" xmlns:cx5="http://schemas.microsoft.com/office/drawing/2016/5/11/chartex" xmlns:cx6="http://schemas.microsoft.com/office/drawing/2016/5/12/chartex" xmlns:cx7="http://schemas.microsoft.com/office/drawing/2016/5/13/chartex" xmlns:cx8="http://schemas.microsoft.com/office/drawing/2016/5/14/chartex" xmlns:mc="http://schemas.openxmlformats.org/markup-compatibility/2006" xmlns:aink="http://schemas.microsoft.com/office/drawing/2016/ink" xmlns:am3d="http://schemas.microsoft.com/office/drawing/2017/model3d" xmlns:o="urn:schemas-microsoft-com:office:office" xmlns:r="http://schemas.openxmlformats.org/officeDocument/2006/relationships" xmlns:m="http://schemas.openxmlformats.org/officeDocument/2006/math" xmlns:v="urn:schemas-microsoft-com:vml" xmlns:wp14="http://schemas.microsoft.com/office/word/2010/wordprocessingDrawing" xmlns:wp="http://schemas.openxmlformats.org/drawingml/2006/wordprocessingDrawing" xmlns:w10="urn:schemas-microsoft-com:office:word" xmlns:w="http://schemas.openxmlformats.org/wordprocessingml/2006/main" xmlns:w14="http://schemas.microsoft.com/office/word/2010/wordml" xmlns:w15="http://schemas.microsoft.com/office/word/2012/wordml" xmlns:w16cex="http://schemas.microsoft.com/office/word/2018/wordml/cex" xmlns:w16cid="http://schemas.microsoft.com/office/word/2016/wordml/cid" xmlns:w16="http://schemas.microsoft.com/office/word/2018/wordml" xmlns:w16sdtdh="http://schemas.microsoft.com/office/word/2020/wordml/sdtdatahash" xmlns:w16se="http://schemas.microsoft.com/office/word/2015/wordml/symex" xmlns:wpg="http://schemas.microsoft.com/office/word/2010/wordprocessingGroup" xmlns:wpi="http://schemas.microsoft.com/office/word/2010/wordprocessingInk" xmlns:wne="http://schemas.microsoft.com/office/word/2006/wordml" xmlns:wps="http://schemas.microsoft.com/office/word/2010/wordprocessingShape" mc:Ignorable="w14 w15 w16se w16cid w16 w16cex w16sdtdh wp14">
   <w:abstractNum w:abstractNumId="0" w15:restartNumberingAfterBreak="0">
     <w:nsid w:val="5A5F39E3"/>
     <w:multiLevelType w:val="hybridMultilevel"/>
@@ -1457,7 +2286,7 @@
 </file>
 
 <file path=word/styles.xml><?xml version="1.0" encoding="utf-8"?>
-<w:styles xmlns:mc="http://schemas.openxmlformats.org/markup-compatibility/2006" xmlns:r="http://schemas.openxmlformats.org/officeDocument/2006/relationships" xmlns:w="http://schemas.openxmlformats.org/wordprocessingml/2006/main" xmlns:w14="http://schemas.microsoft.com/office/word/2010/wordml" xmlns:w15="http://schemas.microsoft.com/office/word/2012/wordml" xmlns:w16se="http://schemas.microsoft.com/office/word/2015/wordml/symex" mc:Ignorable="w14 w15 w16se">
+<w:styles xmlns:mc="http://schemas.openxmlformats.org/markup-compatibility/2006" xmlns:r="http://schemas.openxmlformats.org/officeDocument/2006/relationships" xmlns:w="http://schemas.openxmlformats.org/wordprocessingml/2006/main" xmlns:w14="http://schemas.microsoft.com/office/word/2010/wordml" xmlns:w15="http://schemas.microsoft.com/office/word/2012/wordml" xmlns:w16cex="http://schemas.microsoft.com/office/word/2018/wordml/cex" xmlns:w16cid="http://schemas.microsoft.com/office/word/2016/wordml/cid" xmlns:w16="http://schemas.microsoft.com/office/word/2018/wordml" xmlns:w16sdtdh="http://schemas.microsoft.com/office/word/2020/wordml/sdtdatahash" xmlns:w16se="http://schemas.microsoft.com/office/word/2015/wordml/symex" mc:Ignorable="w14 w15 w16se w16cid w16 w16cex w16sdtdh">
   <w:docDefaults>
     <w:rPrDefault>
       <w:rPr>
@@ -1473,7 +2302,7 @@
       </w:pPr>
     </w:pPrDefault>
   </w:docDefaults>
-  <w:latentStyles w:defLockedState="0" w:defUIPriority="99" w:defSemiHidden="0" w:defUnhideWhenUsed="0" w:defQFormat="0" w:count="371">
+  <w:latentStyles w:defLockedState="0" w:defUIPriority="99" w:defSemiHidden="0" w:defUnhideWhenUsed="0" w:defQFormat="0" w:count="376">
     <w:lsdException w:name="Normal" w:uiPriority="0" w:qFormat="1"/>
     <w:lsdException w:name="heading 1" w:uiPriority="9" w:qFormat="1"/>
     <w:lsdException w:name="heading 2" w:semiHidden="1" w:uiPriority="9" w:unhideWhenUsed="1" w:qFormat="1"/>
@@ -1579,7 +2408,6 @@
     <w:lsdException w:name="HTML Sample" w:semiHidden="1" w:unhideWhenUsed="1"/>
     <w:lsdException w:name="HTML Typewriter" w:semiHidden="1" w:unhideWhenUsed="1"/>
     <w:lsdException w:name="HTML Variable" w:semiHidden="1" w:unhideWhenUsed="1"/>
-    <w:lsdException w:name="Normal Table" w:semiHidden="1" w:unhideWhenUsed="1"/>
     <w:lsdException w:name="annotation subject" w:semiHidden="1" w:unhideWhenUsed="1"/>
     <w:lsdException w:name="No List" w:semiHidden="1" w:unhideWhenUsed="1"/>
     <w:lsdException w:name="Outline List 1" w:semiHidden="1" w:unhideWhenUsed="1"/>
@@ -1622,11 +2450,8 @@
     <w:lsdException w:name="Table Contemporary" w:semiHidden="1" w:unhideWhenUsed="1"/>
     <w:lsdException w:name="Table Elegant" w:semiHidden="1" w:unhideWhenUsed="1"/>
     <w:lsdException w:name="Table Professional" w:semiHidden="1" w:unhideWhenUsed="1"/>
-    <w:lsdException w:name="Table Subtle 1" w:semiHidden="1" w:unhideWhenUsed="1"/>
     <w:lsdException w:name="Table Subtle 2" w:semiHidden="1" w:unhideWhenUsed="1"/>
     <w:lsdException w:name="Table Web 1" w:semiHidden="1" w:unhideWhenUsed="1"/>
-    <w:lsdException w:name="Table Web 2" w:semiHidden="1" w:unhideWhenUsed="1"/>
-    <w:lsdException w:name="Table Web 3" w:semiHidden="1" w:unhideWhenUsed="1"/>
     <w:lsdException w:name="Balloon Text" w:semiHidden="1" w:unhideWhenUsed="1"/>
     <w:lsdException w:name="Table Grid" w:uiPriority="39"/>
     <w:lsdException w:name="Table Theme" w:semiHidden="1" w:unhideWhenUsed="1"/>
@@ -1845,6 +2670,11 @@
     <w:lsdException w:name="List Table 5 Dark Accent 6" w:uiPriority="50"/>
     <w:lsdException w:name="List Table 6 Colorful Accent 6" w:uiPriority="51"/>
     <w:lsdException w:name="List Table 7 Colorful Accent 6" w:uiPriority="52"/>
+    <w:lsdException w:name="Mention" w:semiHidden="1" w:unhideWhenUsed="1"/>
+    <w:lsdException w:name="Smart Hyperlink" w:semiHidden="1" w:unhideWhenUsed="1"/>
+    <w:lsdException w:name="Hashtag" w:semiHidden="1" w:unhideWhenUsed="1"/>
+    <w:lsdException w:name="Unresolved Mention" w:semiHidden="1" w:unhideWhenUsed="1"/>
+    <w:lsdException w:name="Smart Link" w:semiHidden="1" w:unhideWhenUsed="1"/>
   </w:latentStyles>
   <w:style w:type="paragraph" w:default="1" w:styleId="Normal">
     <w:name w:val="Normal"/>

</xml_diff>